<commit_message>
some files have been added
</commit_message>
<xml_diff>
--- a/Khalikov Albert, TDS, lab1.docx
+++ b/Khalikov Albert, TDS, lab1.docx
@@ -1,6 +1,6 @@
 
 <file path=word/document.xml><?xml version="1.0" encoding="utf-8"?>
-<w:document xmlns:wpc="http://schemas.microsoft.com/office/word/2010/wordprocessingCanvas" xmlns:cx="http://schemas.microsoft.com/office/drawing/2014/chartex" xmlns:cx1="http://schemas.microsoft.com/office/drawing/2015/9/8/chartex" xmlns:cx2="http://schemas.microsoft.com/office/drawing/2015/10/21/chartex" xmlns:cx3="http://schemas.microsoft.com/office/drawing/2016/5/9/chartex" xmlns:cx4="http://schemas.microsoft.com/office/drawing/2016/5/10/chartex" xmlns:cx5="http://schemas.microsoft.com/office/drawing/2016/5/11/chartex" xmlns:cx6="http://schemas.microsoft.com/office/drawing/2016/5/12/chartex" xmlns:cx7="http://schemas.microsoft.com/office/drawing/2016/5/13/chartex" xmlns:cx8="http://schemas.microsoft.com/office/drawing/2016/5/14/chartex" xmlns:mc="http://schemas.openxmlformats.org/markup-compatibility/2006" xmlns:aink="http://schemas.microsoft.com/office/drawing/2016/ink" xmlns:am3d="http://schemas.microsoft.com/office/drawing/2017/model3d" xmlns:o="urn:schemas-microsoft-com:office:office" xmlns:r="http://schemas.openxmlformats.org/officeDocument/2006/relationships" xmlns:m="http://schemas.openxmlformats.org/officeDocument/2006/math" xmlns:v="urn:schemas-microsoft-com:vml" xmlns:wp14="http://schemas.microsoft.com/office/word/2010/wordprocessingDrawing" xmlns:wp="http://schemas.openxmlformats.org/drawingml/2006/wordprocessingDrawing" xmlns:w10="urn:schemas-microsoft-com:office:word" xmlns:w="http://schemas.openxmlformats.org/wordprocessingml/2006/main" xmlns:w14="http://schemas.microsoft.com/office/word/2010/wordml" xmlns:w15="http://schemas.microsoft.com/office/word/2012/wordml" xmlns:w16cex="http://schemas.microsoft.com/office/word/2018/wordml/cex" xmlns:w16cid="http://schemas.microsoft.com/office/word/2016/wordml/cid" xmlns:w16="http://schemas.microsoft.com/office/word/2018/wordml" xmlns:w16sdtdh="http://schemas.microsoft.com/office/word/2020/wordml/sdtdatahash" xmlns:w16se="http://schemas.microsoft.com/office/word/2015/wordml/symex" xmlns:wpg="http://schemas.microsoft.com/office/word/2010/wordprocessingGroup" xmlns:wpi="http://schemas.microsoft.com/office/word/2010/wordprocessingInk" xmlns:wne="http://schemas.microsoft.com/office/word/2006/wordml" xmlns:wps="http://schemas.microsoft.com/office/word/2010/wordprocessingShape" mc:Ignorable="w14 w15 w16se w16cid w16 w16cex w16sdtdh wp14">
+<w:document xmlns:wpc="http://schemas.microsoft.com/office/word/2010/wordprocessingCanvas" xmlns:cx="http://schemas.microsoft.com/office/drawing/2014/chartex" xmlns:cx1="http://schemas.microsoft.com/office/drawing/2015/9/8/chartex" xmlns:cx2="http://schemas.microsoft.com/office/drawing/2015/10/21/chartex" xmlns:cx3="http://schemas.microsoft.com/office/drawing/2016/5/9/chartex" xmlns:cx4="http://schemas.microsoft.com/office/drawing/2016/5/10/chartex" xmlns:cx5="http://schemas.microsoft.com/office/drawing/2016/5/11/chartex" xmlns:cx6="http://schemas.microsoft.com/office/drawing/2016/5/12/chartex" xmlns:cx7="http://schemas.microsoft.com/office/drawing/2016/5/13/chartex" xmlns:cx8="http://schemas.microsoft.com/office/drawing/2016/5/14/chartex" xmlns:mc="http://schemas.openxmlformats.org/markup-compatibility/2006" xmlns:aink="http://schemas.microsoft.com/office/drawing/2016/ink" xmlns:am3d="http://schemas.microsoft.com/office/drawing/2017/model3d" xmlns:o="urn:schemas-microsoft-com:office:office" xmlns:oel="http://schemas.microsoft.com/office/2019/extlst" xmlns:r="http://schemas.openxmlformats.org/officeDocument/2006/relationships" xmlns:m="http://schemas.openxmlformats.org/officeDocument/2006/math" xmlns:v="urn:schemas-microsoft-com:vml" xmlns:wp14="http://schemas.microsoft.com/office/word/2010/wordprocessingDrawing" xmlns:wp="http://schemas.openxmlformats.org/drawingml/2006/wordprocessingDrawing" xmlns:w10="urn:schemas-microsoft-com:office:word" xmlns:w="http://schemas.openxmlformats.org/wordprocessingml/2006/main" xmlns:w14="http://schemas.microsoft.com/office/word/2010/wordml" xmlns:w15="http://schemas.microsoft.com/office/word/2012/wordml" xmlns:w16cex="http://schemas.microsoft.com/office/word/2018/wordml/cex" xmlns:w16cid="http://schemas.microsoft.com/office/word/2016/wordml/cid" xmlns:w16="http://schemas.microsoft.com/office/word/2018/wordml" xmlns:w16sdtdh="http://schemas.microsoft.com/office/word/2020/wordml/sdtdatahash" xmlns:w16se="http://schemas.microsoft.com/office/word/2015/wordml/symex" xmlns:wpg="http://schemas.microsoft.com/office/word/2010/wordprocessingGroup" xmlns:wpi="http://schemas.microsoft.com/office/word/2010/wordprocessingInk" xmlns:wne="http://schemas.microsoft.com/office/word/2006/wordml" xmlns:wps="http://schemas.microsoft.com/office/word/2010/wordprocessingShape" mc:Ignorable="w14 w15 w16se w16cid w16 w16cex w16sdtdh wp14">
   <w:body>
     <w:p>
       <w:pPr>
@@ -20,6 +20,18 @@
           <w:lang w:eastAsia="ru-RU"/>
         </w:rPr>
       </w:pPr>
+      <w:r>
+        <w:rPr>
+          <w:rFonts w:ascii="Times New Roman" w:eastAsia="Times New Roman" w:hAnsi="Times New Roman" w:cs="Times New Roman"/>
+          <w:b/>
+          <w:color w:val="00000A"/>
+          <w:kern w:val="2"/>
+          <w:sz w:val="28"/>
+          <w:szCs w:val="28"/>
+          <w:lang w:eastAsia="ru-RU"/>
+        </w:rPr>
+        <w:tab/>
+      </w:r>
       <w:r>
         <w:rPr>
           <w:rFonts w:ascii="Times New Roman" w:eastAsia="Times New Roman" w:hAnsi="Times New Roman" w:cs="Times New Roman"/>
@@ -1008,6 +1020,43 @@
     <w:p>
       <w:pPr>
         <w:spacing w:before="120" w:after="120" w:line="360" w:lineRule="auto"/>
+        <w:ind w:firstLine="567"/>
+        <w:jc w:val="both"/>
+        <w:rPr>
+          <w:rFonts w:ascii="Times New Roman" w:hAnsi="Times New Roman" w:cs="Times New Roman"/>
+          <w:sz w:val="28"/>
+          <w:szCs w:val="28"/>
+        </w:rPr>
+      </w:pPr>
+      <w:r>
+        <w:rPr>
+          <w:rFonts w:ascii="Times New Roman" w:hAnsi="Times New Roman" w:cs="Times New Roman"/>
+          <w:sz w:val="28"/>
+          <w:szCs w:val="28"/>
+        </w:rPr>
+        <w:t xml:space="preserve">В связи с проблемой постройки графиков, были взяты графики этого же варианта, но с другими значениями, графики программы ниже показывают такую же тенденцию, что и графики в отчете (см. файлы графиков на </w:t>
+      </w:r>
+      <w:r>
+        <w:rPr>
+          <w:rFonts w:ascii="Times New Roman" w:hAnsi="Times New Roman" w:cs="Times New Roman"/>
+          <w:sz w:val="28"/>
+          <w:szCs w:val="28"/>
+          <w:lang w:val="en-US"/>
+        </w:rPr>
+        <w:t>github</w:t>
+      </w:r>
+      <w:r>
+        <w:rPr>
+          <w:rFonts w:ascii="Times New Roman" w:hAnsi="Times New Roman" w:cs="Times New Roman"/>
+          <w:sz w:val="28"/>
+          <w:szCs w:val="28"/>
+        </w:rPr>
+        <w:t>)</w:t>
+      </w:r>
+    </w:p>
+    <w:p>
+      <w:pPr>
+        <w:spacing w:before="120" w:after="120" w:line="360" w:lineRule="auto"/>
         <w:ind w:firstLine="708"/>
         <w:jc w:val="both"/>
         <w:rPr>
@@ -2713,7 +2762,6 @@
               <w:sz w:val="28"/>
               <w:szCs w:val="28"/>
             </w:rPr>
-            <w:lastRenderedPageBreak/>
             <m:t>u</m:t>
           </m:r>
           <m:d>
@@ -5782,6 +5830,7 @@
           <w:sz w:val="28"/>
           <w:szCs w:val="28"/>
         </w:rPr>
+        <w:lastRenderedPageBreak/>
         <w:br w:type="page"/>
       </w:r>
     </w:p>
@@ -14226,10 +14275,8 @@
         <w:rPr>
           <w:rFonts w:ascii="Times New Roman" w:hAnsi="Times New Roman" w:cs="Times New Roman"/>
           <w:b/>
-          <w:color w:val="000000"/>
-          <w:sz w:val="28"/>
-          <w:szCs w:val="28"/>
-          <w:lang w:val="en-US"/>
+          <w:sz w:val="28"/>
+          <w:szCs w:val="28"/>
         </w:rPr>
       </w:pPr>
       <w:r>
@@ -14241,6 +14288,29 @@
         </w:rPr>
         <w:lastRenderedPageBreak/>
         <w:t>Приложение</w:t>
+      </w:r>
+    </w:p>
+    <w:p>
+      <w:pPr>
+        <w:spacing w:before="120" w:after="120" w:line="360" w:lineRule="auto"/>
+        <w:jc w:val="both"/>
+        <w:rPr>
+          <w:rFonts w:ascii="Times New Roman" w:hAnsi="Times New Roman" w:cs="Times New Roman"/>
+          <w:b/>
+          <w:color w:val="000000"/>
+          <w:sz w:val="28"/>
+          <w:szCs w:val="28"/>
+        </w:rPr>
+      </w:pPr>
+      <w:r>
+        <w:rPr>
+          <w:rFonts w:ascii="Times New Roman" w:hAnsi="Times New Roman" w:cs="Times New Roman"/>
+          <w:b/>
+          <w:color w:val="000000"/>
+          <w:sz w:val="28"/>
+          <w:szCs w:val="28"/>
+        </w:rPr>
+        <w:t>https://github.com/dd114/TDS-lab-1</w:t>
       </w:r>
     </w:p>
     <w:p>
@@ -16627,6 +16697,7 @@
           <w:szCs w:val="19"/>
           <w:lang w:val="en-US"/>
         </w:rPr>
+        <w:lastRenderedPageBreak/>
         <w:tab/>
       </w:r>
       <w:r>
@@ -16707,7 +16778,6 @@
           <w:szCs w:val="19"/>
           <w:lang w:val="en-US"/>
         </w:rPr>
-        <w:lastRenderedPageBreak/>
         <w:tab/>
         <w:t xml:space="preserve">cout </w:t>
       </w:r>
@@ -19997,6 +20067,7 @@
           <w:szCs w:val="19"/>
           <w:lang w:val="en-US"/>
         </w:rPr>
+        <w:lastRenderedPageBreak/>
         <w:tab/>
       </w:r>
       <w:r>
@@ -20157,7 +20228,6 @@
           <w:szCs w:val="19"/>
           <w:lang w:val="en-US"/>
         </w:rPr>
-        <w:lastRenderedPageBreak/>
         <w:tab/>
       </w:r>
       <w:r>
@@ -22304,6 +22374,7 @@
           <w:color w:val="000000"/>
           <w:sz w:val="19"/>
           <w:szCs w:val="19"/>
+          <w:lang w:val="en-US"/>
         </w:rPr>
       </w:pPr>
       <w:r>
@@ -22332,6 +22403,7 @@
           <w:color w:val="000000"/>
           <w:sz w:val="19"/>
           <w:szCs w:val="19"/>
+          <w:lang w:val="en-US"/>
         </w:rPr>
         <w:t>}</w:t>
       </w:r>
@@ -22347,6 +22419,7 @@
           <w:color w:val="000000"/>
           <w:sz w:val="19"/>
           <w:szCs w:val="19"/>
+          <w:lang w:val="en-US"/>
         </w:rPr>
       </w:pPr>
     </w:p>
@@ -22361,14 +22434,16 @@
           <w:color w:val="000000"/>
           <w:sz w:val="19"/>
           <w:szCs w:val="19"/>
-        </w:rPr>
-      </w:pPr>
-      <w:r>
-        <w:rPr>
-          <w:rFonts w:ascii="Consolas" w:hAnsi="Consolas" w:cs="Consolas"/>
-          <w:color w:val="000000"/>
-          <w:sz w:val="19"/>
-          <w:szCs w:val="19"/>
+          <w:lang w:val="en-US"/>
+        </w:rPr>
+      </w:pPr>
+      <w:r>
+        <w:rPr>
+          <w:rFonts w:ascii="Consolas" w:hAnsi="Consolas" w:cs="Consolas"/>
+          <w:color w:val="000000"/>
+          <w:sz w:val="19"/>
+          <w:szCs w:val="19"/>
+          <w:lang w:val="en-US"/>
         </w:rPr>
         <w:tab/>
         <w:t>}</w:t>
@@ -22385,6 +22460,7 @@
           <w:color w:val="000000"/>
           <w:sz w:val="19"/>
           <w:szCs w:val="19"/>
+          <w:lang w:val="en-US"/>
         </w:rPr>
       </w:pPr>
     </w:p>
@@ -22399,6 +22475,7 @@
           <w:color w:val="000000"/>
           <w:sz w:val="19"/>
           <w:szCs w:val="19"/>
+          <w:lang w:val="en-US"/>
         </w:rPr>
       </w:pPr>
     </w:p>
@@ -22413,14 +22490,16 @@
           <w:color w:val="000000"/>
           <w:sz w:val="19"/>
           <w:szCs w:val="19"/>
-        </w:rPr>
-      </w:pPr>
-      <w:r>
-        <w:rPr>
-          <w:rFonts w:ascii="Consolas" w:hAnsi="Consolas" w:cs="Consolas"/>
-          <w:color w:val="000000"/>
-          <w:sz w:val="19"/>
-          <w:szCs w:val="19"/>
+          <w:lang w:val="en-US"/>
+        </w:rPr>
+      </w:pPr>
+      <w:r>
+        <w:rPr>
+          <w:rFonts w:ascii="Consolas" w:hAnsi="Consolas" w:cs="Consolas"/>
+          <w:color w:val="000000"/>
+          <w:sz w:val="19"/>
+          <w:szCs w:val="19"/>
+          <w:lang w:val="en-US"/>
         </w:rPr>
         <w:t>};</w:t>
       </w:r>
@@ -22436,6 +22515,7 @@
           <w:color w:val="000000"/>
           <w:sz w:val="19"/>
           <w:szCs w:val="19"/>
+          <w:lang w:val="en-US"/>
         </w:rPr>
       </w:pPr>
     </w:p>
@@ -23913,6 +23993,7 @@
           <w:szCs w:val="19"/>
           <w:lang w:val="en-US"/>
         </w:rPr>
+        <w:lastRenderedPageBreak/>
         <w:tab/>
       </w:r>
       <w:r>
@@ -25551,6 +25632,7 @@
           <w:color w:val="000000"/>
           <w:sz w:val="19"/>
           <w:szCs w:val="19"/>
+          <w:lang w:val="en-US"/>
         </w:rPr>
       </w:pPr>
       <w:r>
@@ -25579,6 +25661,7 @@
           <w:color w:val="000000"/>
           <w:sz w:val="19"/>
           <w:szCs w:val="19"/>
+          <w:lang w:val="en-US"/>
         </w:rPr>
         <w:t>}</w:t>
       </w:r>
@@ -25594,6 +25677,7 @@
           <w:color w:val="000000"/>
           <w:sz w:val="19"/>
           <w:szCs w:val="19"/>
+          <w:lang w:val="en-US"/>
         </w:rPr>
       </w:pPr>
     </w:p>
@@ -25608,14 +25692,16 @@
           <w:color w:val="000000"/>
           <w:sz w:val="19"/>
           <w:szCs w:val="19"/>
-        </w:rPr>
-      </w:pPr>
-      <w:r>
-        <w:rPr>
-          <w:rFonts w:ascii="Consolas" w:hAnsi="Consolas" w:cs="Consolas"/>
-          <w:color w:val="000000"/>
-          <w:sz w:val="19"/>
-          <w:szCs w:val="19"/>
+          <w:lang w:val="en-US"/>
+        </w:rPr>
+      </w:pPr>
+      <w:r>
+        <w:rPr>
+          <w:rFonts w:ascii="Consolas" w:hAnsi="Consolas" w:cs="Consolas"/>
+          <w:color w:val="000000"/>
+          <w:sz w:val="19"/>
+          <w:szCs w:val="19"/>
+          <w:lang w:val="en-US"/>
         </w:rPr>
         <w:tab/>
         <w:t>}</w:t>
@@ -25632,6 +25718,7 @@
           <w:color w:val="000000"/>
           <w:sz w:val="19"/>
           <w:szCs w:val="19"/>
+          <w:lang w:val="en-US"/>
         </w:rPr>
       </w:pPr>
     </w:p>
@@ -25646,14 +25733,16 @@
           <w:color w:val="000000"/>
           <w:sz w:val="19"/>
           <w:szCs w:val="19"/>
-        </w:rPr>
-      </w:pPr>
-      <w:r>
-        <w:rPr>
-          <w:rFonts w:ascii="Consolas" w:hAnsi="Consolas" w:cs="Consolas"/>
-          <w:color w:val="000000"/>
-          <w:sz w:val="19"/>
-          <w:szCs w:val="19"/>
+          <w:lang w:val="en-US"/>
+        </w:rPr>
+      </w:pPr>
+      <w:r>
+        <w:rPr>
+          <w:rFonts w:ascii="Consolas" w:hAnsi="Consolas" w:cs="Consolas"/>
+          <w:color w:val="000000"/>
+          <w:sz w:val="19"/>
+          <w:szCs w:val="19"/>
+          <w:lang w:val="en-US"/>
         </w:rPr>
         <w:t>};</w:t>
       </w:r>
@@ -27683,6 +27772,7 @@
           <w:szCs w:val="19"/>
           <w:lang w:val="en-US"/>
         </w:rPr>
+        <w:lastRenderedPageBreak/>
         <w:tab/>
       </w:r>
       <w:r>
@@ -27794,7 +27884,6 @@
           <w:szCs w:val="19"/>
           <w:lang w:val="en-US"/>
         </w:rPr>
-        <w:lastRenderedPageBreak/>
         <w:tab/>
       </w:r>
       <w:r>
@@ -29839,7 +29928,7 @@
 </file>
 
 <file path=word/endnotes.xml><?xml version="1.0" encoding="utf-8"?>
-<w:endnotes xmlns:wpc="http://schemas.microsoft.com/office/word/2010/wordprocessingCanvas" xmlns:cx="http://schemas.microsoft.com/office/drawing/2014/chartex" xmlns:cx1="http://schemas.microsoft.com/office/drawing/2015/9/8/chartex" xmlns:cx2="http://schemas.microsoft.com/office/drawing/2015/10/21/chartex" xmlns:cx3="http://schemas.microsoft.com/office/drawing/2016/5/9/chartex" xmlns:cx4="http://schemas.microsoft.com/office/drawing/2016/5/10/chartex" xmlns:cx5="http://schemas.microsoft.com/office/drawing/2016/5/11/chartex" xmlns:cx6="http://schemas.microsoft.com/office/drawing/2016/5/12/chartex" xmlns:cx7="http://schemas.microsoft.com/office/drawing/2016/5/13/chartex" xmlns:cx8="http://schemas.microsoft.com/office/drawing/2016/5/14/chartex" xmlns:mc="http://schemas.openxmlformats.org/markup-compatibility/2006" xmlns:aink="http://schemas.microsoft.com/office/drawing/2016/ink" xmlns:am3d="http://schemas.microsoft.com/office/drawing/2017/model3d" xmlns:o="urn:schemas-microsoft-com:office:office" xmlns:r="http://schemas.openxmlformats.org/officeDocument/2006/relationships" xmlns:m="http://schemas.openxmlformats.org/officeDocument/2006/math" xmlns:v="urn:schemas-microsoft-com:vml" xmlns:wp14="http://schemas.microsoft.com/office/word/2010/wordprocessingDrawing" xmlns:wp="http://schemas.openxmlformats.org/drawingml/2006/wordprocessingDrawing" xmlns:w10="urn:schemas-microsoft-com:office:word" xmlns:w="http://schemas.openxmlformats.org/wordprocessingml/2006/main" xmlns:w14="http://schemas.microsoft.com/office/word/2010/wordml" xmlns:w15="http://schemas.microsoft.com/office/word/2012/wordml" xmlns:w16cex="http://schemas.microsoft.com/office/word/2018/wordml/cex" xmlns:w16cid="http://schemas.microsoft.com/office/word/2016/wordml/cid" xmlns:w16="http://schemas.microsoft.com/office/word/2018/wordml" xmlns:w16sdtdh="http://schemas.microsoft.com/office/word/2020/wordml/sdtdatahash" xmlns:w16se="http://schemas.microsoft.com/office/word/2015/wordml/symex" xmlns:wpg="http://schemas.microsoft.com/office/word/2010/wordprocessingGroup" xmlns:wpi="http://schemas.microsoft.com/office/word/2010/wordprocessingInk" xmlns:wne="http://schemas.microsoft.com/office/word/2006/wordml" xmlns:wps="http://schemas.microsoft.com/office/word/2010/wordprocessingShape" mc:Ignorable="w14 w15 w16se w16cid w16 w16cex w16sdtdh wp14">
+<w:endnotes xmlns:wpc="http://schemas.microsoft.com/office/word/2010/wordprocessingCanvas" xmlns:cx="http://schemas.microsoft.com/office/drawing/2014/chartex" xmlns:cx1="http://schemas.microsoft.com/office/drawing/2015/9/8/chartex" xmlns:cx2="http://schemas.microsoft.com/office/drawing/2015/10/21/chartex" xmlns:cx3="http://schemas.microsoft.com/office/drawing/2016/5/9/chartex" xmlns:cx4="http://schemas.microsoft.com/office/drawing/2016/5/10/chartex" xmlns:cx5="http://schemas.microsoft.com/office/drawing/2016/5/11/chartex" xmlns:cx6="http://schemas.microsoft.com/office/drawing/2016/5/12/chartex" xmlns:cx7="http://schemas.microsoft.com/office/drawing/2016/5/13/chartex" xmlns:cx8="http://schemas.microsoft.com/office/drawing/2016/5/14/chartex" xmlns:mc="http://schemas.openxmlformats.org/markup-compatibility/2006" xmlns:aink="http://schemas.microsoft.com/office/drawing/2016/ink" xmlns:am3d="http://schemas.microsoft.com/office/drawing/2017/model3d" xmlns:o="urn:schemas-microsoft-com:office:office" xmlns:oel="http://schemas.microsoft.com/office/2019/extlst" xmlns:r="http://schemas.openxmlformats.org/officeDocument/2006/relationships" xmlns:m="http://schemas.openxmlformats.org/officeDocument/2006/math" xmlns:v="urn:schemas-microsoft-com:vml" xmlns:wp14="http://schemas.microsoft.com/office/word/2010/wordprocessingDrawing" xmlns:wp="http://schemas.openxmlformats.org/drawingml/2006/wordprocessingDrawing" xmlns:w10="urn:schemas-microsoft-com:office:word" xmlns:w="http://schemas.openxmlformats.org/wordprocessingml/2006/main" xmlns:w14="http://schemas.microsoft.com/office/word/2010/wordml" xmlns:w15="http://schemas.microsoft.com/office/word/2012/wordml" xmlns:w16cex="http://schemas.microsoft.com/office/word/2018/wordml/cex" xmlns:w16cid="http://schemas.microsoft.com/office/word/2016/wordml/cid" xmlns:w16="http://schemas.microsoft.com/office/word/2018/wordml" xmlns:w16sdtdh="http://schemas.microsoft.com/office/word/2020/wordml/sdtdatahash" xmlns:w16se="http://schemas.microsoft.com/office/word/2015/wordml/symex" xmlns:wpg="http://schemas.microsoft.com/office/word/2010/wordprocessingGroup" xmlns:wpi="http://schemas.microsoft.com/office/word/2010/wordprocessingInk" xmlns:wne="http://schemas.microsoft.com/office/word/2006/wordml" xmlns:wps="http://schemas.microsoft.com/office/word/2010/wordprocessingShape" mc:Ignorable="w14 w15 w16se w16cid w16 w16cex w16sdtdh wp14">
   <w:endnote w:type="separator" w:id="-1">
     <w:p>
       <w:pPr>
@@ -29864,7 +29953,7 @@
 </file>
 
 <file path=word/footnotes.xml><?xml version="1.0" encoding="utf-8"?>
-<w:footnotes xmlns:wpc="http://schemas.microsoft.com/office/word/2010/wordprocessingCanvas" xmlns:cx="http://schemas.microsoft.com/office/drawing/2014/chartex" xmlns:cx1="http://schemas.microsoft.com/office/drawing/2015/9/8/chartex" xmlns:cx2="http://schemas.microsoft.com/office/drawing/2015/10/21/chartex" xmlns:cx3="http://schemas.microsoft.com/office/drawing/2016/5/9/chartex" xmlns:cx4="http://schemas.microsoft.com/office/drawing/2016/5/10/chartex" xmlns:cx5="http://schemas.microsoft.com/office/drawing/2016/5/11/chartex" xmlns:cx6="http://schemas.microsoft.com/office/drawing/2016/5/12/chartex" xmlns:cx7="http://schemas.microsoft.com/office/drawing/2016/5/13/chartex" xmlns:cx8="http://schemas.microsoft.com/office/drawing/2016/5/14/chartex" xmlns:mc="http://schemas.openxmlformats.org/markup-compatibility/2006" xmlns:aink="http://schemas.microsoft.com/office/drawing/2016/ink" xmlns:am3d="http://schemas.microsoft.com/office/drawing/2017/model3d" xmlns:o="urn:schemas-microsoft-com:office:office" xmlns:r="http://schemas.openxmlformats.org/officeDocument/2006/relationships" xmlns:m="http://schemas.openxmlformats.org/officeDocument/2006/math" xmlns:v="urn:schemas-microsoft-com:vml" xmlns:wp14="http://schemas.microsoft.com/office/word/2010/wordprocessingDrawing" xmlns:wp="http://schemas.openxmlformats.org/drawingml/2006/wordprocessingDrawing" xmlns:w10="urn:schemas-microsoft-com:office:word" xmlns:w="http://schemas.openxmlformats.org/wordprocessingml/2006/main" xmlns:w14="http://schemas.microsoft.com/office/word/2010/wordml" xmlns:w15="http://schemas.microsoft.com/office/word/2012/wordml" xmlns:w16cex="http://schemas.microsoft.com/office/word/2018/wordml/cex" xmlns:w16cid="http://schemas.microsoft.com/office/word/2016/wordml/cid" xmlns:w16="http://schemas.microsoft.com/office/word/2018/wordml" xmlns:w16sdtdh="http://schemas.microsoft.com/office/word/2020/wordml/sdtdatahash" xmlns:w16se="http://schemas.microsoft.com/office/word/2015/wordml/symex" xmlns:wpg="http://schemas.microsoft.com/office/word/2010/wordprocessingGroup" xmlns:wpi="http://schemas.microsoft.com/office/word/2010/wordprocessingInk" xmlns:wne="http://schemas.microsoft.com/office/word/2006/wordml" xmlns:wps="http://schemas.microsoft.com/office/word/2010/wordprocessingShape" mc:Ignorable="w14 w15 w16se w16cid w16 w16cex w16sdtdh wp14">
+<w:footnotes xmlns:wpc="http://schemas.microsoft.com/office/word/2010/wordprocessingCanvas" xmlns:cx="http://schemas.microsoft.com/office/drawing/2014/chartex" xmlns:cx1="http://schemas.microsoft.com/office/drawing/2015/9/8/chartex" xmlns:cx2="http://schemas.microsoft.com/office/drawing/2015/10/21/chartex" xmlns:cx3="http://schemas.microsoft.com/office/drawing/2016/5/9/chartex" xmlns:cx4="http://schemas.microsoft.com/office/drawing/2016/5/10/chartex" xmlns:cx5="http://schemas.microsoft.com/office/drawing/2016/5/11/chartex" xmlns:cx6="http://schemas.microsoft.com/office/drawing/2016/5/12/chartex" xmlns:cx7="http://schemas.microsoft.com/office/drawing/2016/5/13/chartex" xmlns:cx8="http://schemas.microsoft.com/office/drawing/2016/5/14/chartex" xmlns:mc="http://schemas.openxmlformats.org/markup-compatibility/2006" xmlns:aink="http://schemas.microsoft.com/office/drawing/2016/ink" xmlns:am3d="http://schemas.microsoft.com/office/drawing/2017/model3d" xmlns:o="urn:schemas-microsoft-com:office:office" xmlns:oel="http://schemas.microsoft.com/office/2019/extlst" xmlns:r="http://schemas.openxmlformats.org/officeDocument/2006/relationships" xmlns:m="http://schemas.openxmlformats.org/officeDocument/2006/math" xmlns:v="urn:schemas-microsoft-com:vml" xmlns:wp14="http://schemas.microsoft.com/office/word/2010/wordprocessingDrawing" xmlns:wp="http://schemas.openxmlformats.org/drawingml/2006/wordprocessingDrawing" xmlns:w10="urn:schemas-microsoft-com:office:word" xmlns:w="http://schemas.openxmlformats.org/wordprocessingml/2006/main" xmlns:w14="http://schemas.microsoft.com/office/word/2010/wordml" xmlns:w15="http://schemas.microsoft.com/office/word/2012/wordml" xmlns:w16cex="http://schemas.microsoft.com/office/word/2018/wordml/cex" xmlns:w16cid="http://schemas.microsoft.com/office/word/2016/wordml/cid" xmlns:w16="http://schemas.microsoft.com/office/word/2018/wordml" xmlns:w16sdtdh="http://schemas.microsoft.com/office/word/2020/wordml/sdtdatahash" xmlns:w16se="http://schemas.microsoft.com/office/word/2015/wordml/symex" xmlns:wpg="http://schemas.microsoft.com/office/word/2010/wordprocessingGroup" xmlns:wpi="http://schemas.microsoft.com/office/word/2010/wordprocessingInk" xmlns:wne="http://schemas.microsoft.com/office/word/2006/wordml" xmlns:wps="http://schemas.microsoft.com/office/word/2010/wordprocessingShape" mc:Ignorable="w14 w15 w16se w16cid w16 w16cex w16sdtdh wp14">
   <w:footnote w:type="separator" w:id="-1">
     <w:p>
       <w:pPr>
@@ -29889,7 +29978,7 @@
 </file>
 
 <file path=word/numbering.xml><?xml version="1.0" encoding="utf-8"?>
-<w:numbering xmlns:wpc="http://schemas.microsoft.com/office/word/2010/wordprocessingCanvas" xmlns:cx="http://schemas.microsoft.com/office/drawing/2014/chartex" xmlns:cx1="http://schemas.microsoft.com/office/drawing/2015/9/8/chartex" xmlns:cx2="http://schemas.microsoft.com/office/drawing/2015/10/21/chartex" xmlns:cx3="http://schemas.microsoft.com/office/drawing/2016/5/9/chartex" xmlns:cx4="http://schemas.microsoft.com/office/drawing/2016/5/10/chartex" xmlns:cx5="http://schemas.microsoft.com/office/drawing/2016/5/11/chartex" xmlns:cx6="http://schemas.microsoft.com/office/drawing/2016/5/12/chartex" xmlns:cx7="http://schemas.microsoft.com/office/drawing/2016/5/13/chartex" xmlns:cx8="http://schemas.microsoft.com/office/drawing/2016/5/14/chartex" xmlns:mc="http://schemas.openxmlformats.org/markup-compatibility/2006" xmlns:aink="http://schemas.microsoft.com/office/drawing/2016/ink" xmlns:am3d="http://schemas.microsoft.com/office/drawing/2017/model3d" xmlns:o="urn:schemas-microsoft-com:office:office" xmlns:r="http://schemas.openxmlformats.org/officeDocument/2006/relationships" xmlns:m="http://schemas.openxmlformats.org/officeDocument/2006/math" xmlns:v="urn:schemas-microsoft-com:vml" xmlns:wp14="http://schemas.microsoft.com/office/word/2010/wordprocessingDrawing" xmlns:wp="http://schemas.openxmlformats.org/drawingml/2006/wordprocessingDrawing" xmlns:w10="urn:schemas-microsoft-com:office:word" xmlns:w="http://schemas.openxmlformats.org/wordprocessingml/2006/main" xmlns:w14="http://schemas.microsoft.com/office/word/2010/wordml" xmlns:w15="http://schemas.microsoft.com/office/word/2012/wordml" xmlns:w16cex="http://schemas.microsoft.com/office/word/2018/wordml/cex" xmlns:w16cid="http://schemas.microsoft.com/office/word/2016/wordml/cid" xmlns:w16="http://schemas.microsoft.com/office/word/2018/wordml" xmlns:w16sdtdh="http://schemas.microsoft.com/office/word/2020/wordml/sdtdatahash" xmlns:w16se="http://schemas.microsoft.com/office/word/2015/wordml/symex" xmlns:wpg="http://schemas.microsoft.com/office/word/2010/wordprocessingGroup" xmlns:wpi="http://schemas.microsoft.com/office/word/2010/wordprocessingInk" xmlns:wne="http://schemas.microsoft.com/office/word/2006/wordml" xmlns:wps="http://schemas.microsoft.com/office/word/2010/wordprocessingShape" mc:Ignorable="w14 w15 w16se w16cid w16 w16cex w16sdtdh wp14">
+<w:numbering xmlns:wpc="http://schemas.microsoft.com/office/word/2010/wordprocessingCanvas" xmlns:cx="http://schemas.microsoft.com/office/drawing/2014/chartex" xmlns:cx1="http://schemas.microsoft.com/office/drawing/2015/9/8/chartex" xmlns:cx2="http://schemas.microsoft.com/office/drawing/2015/10/21/chartex" xmlns:cx3="http://schemas.microsoft.com/office/drawing/2016/5/9/chartex" xmlns:cx4="http://schemas.microsoft.com/office/drawing/2016/5/10/chartex" xmlns:cx5="http://schemas.microsoft.com/office/drawing/2016/5/11/chartex" xmlns:cx6="http://schemas.microsoft.com/office/drawing/2016/5/12/chartex" xmlns:cx7="http://schemas.microsoft.com/office/drawing/2016/5/13/chartex" xmlns:cx8="http://schemas.microsoft.com/office/drawing/2016/5/14/chartex" xmlns:mc="http://schemas.openxmlformats.org/markup-compatibility/2006" xmlns:aink="http://schemas.microsoft.com/office/drawing/2016/ink" xmlns:am3d="http://schemas.microsoft.com/office/drawing/2017/model3d" xmlns:o="urn:schemas-microsoft-com:office:office" xmlns:oel="http://schemas.microsoft.com/office/2019/extlst" xmlns:r="http://schemas.openxmlformats.org/officeDocument/2006/relationships" xmlns:m="http://schemas.openxmlformats.org/officeDocument/2006/math" xmlns:v="urn:schemas-microsoft-com:vml" xmlns:wp14="http://schemas.microsoft.com/office/word/2010/wordprocessingDrawing" xmlns:wp="http://schemas.openxmlformats.org/drawingml/2006/wordprocessingDrawing" xmlns:w10="urn:schemas-microsoft-com:office:word" xmlns:w="http://schemas.openxmlformats.org/wordprocessingml/2006/main" xmlns:w14="http://schemas.microsoft.com/office/word/2010/wordml" xmlns:w15="http://schemas.microsoft.com/office/word/2012/wordml" xmlns:w16cex="http://schemas.microsoft.com/office/word/2018/wordml/cex" xmlns:w16cid="http://schemas.microsoft.com/office/word/2016/wordml/cid" xmlns:w16="http://schemas.microsoft.com/office/word/2018/wordml" xmlns:w16sdtdh="http://schemas.microsoft.com/office/word/2020/wordml/sdtdatahash" xmlns:w16se="http://schemas.microsoft.com/office/word/2015/wordml/symex" xmlns:wpg="http://schemas.microsoft.com/office/word/2010/wordprocessingGroup" xmlns:wpi="http://schemas.microsoft.com/office/word/2010/wordprocessingInk" xmlns:wne="http://schemas.microsoft.com/office/word/2006/wordml" xmlns:wps="http://schemas.microsoft.com/office/word/2010/wordprocessingShape" mc:Ignorable="w14 w15 w16se w16cid w16 w16cex w16sdtdh wp14">
   <w:abstractNum w:abstractNumId="0" w15:restartNumberingAfterBreak="0">
     <w:nsid w:val="09443524"/>
     <w:multiLevelType w:val="hybridMultilevel"/>

</xml_diff>